<commit_message>
Uploading videos and modifying the paper
</commit_message>
<xml_diff>
--- a/documentation/Artículo/Figuras/Reporte_Avances_Tesis2_2019-2.docx
+++ b/documentation/Artículo/Figuras/Reporte_Avances_Tesis2_2019-2.docx
@@ -921,6 +921,123 @@
           </w:p>
         </w:tc>
       </w:tr>
+      <w:tr>
+        <w:tc>
+          <w:tcPr>
+            <w:tcW w:w="1375" w:type="dxa"/>
+          </w:tcPr>
+          <w:p>
+            <w:pPr>
+              <w:rPr>
+                <w:rFonts w:ascii="Times New Roman" w:hAnsi="Times New Roman" w:cs="Times New Roman"/>
+                <w:sz w:val="20"/>
+                <w:szCs w:val="20"/>
+              </w:rPr>
+            </w:pPr>
+            <w:r>
+              <w:rPr>
+                <w:rFonts w:ascii="Times New Roman" w:hAnsi="Times New Roman" w:cs="Times New Roman"/>
+                <w:sz w:val="20"/>
+                <w:szCs w:val="20"/>
+              </w:rPr>
+              <w:t>Hasta el 01/12/2019</w:t>
+            </w:r>
+          </w:p>
+        </w:tc>
+        <w:tc>
+          <w:tcPr>
+            <w:tcW w:w="1172" w:type="dxa"/>
+          </w:tcPr>
+          <w:p>
+            <w:pPr>
+              <w:rPr>
+                <w:rFonts w:ascii="Times New Roman" w:hAnsi="Times New Roman" w:cs="Times New Roman"/>
+                <w:sz w:val="20"/>
+                <w:szCs w:val="20"/>
+              </w:rPr>
+            </w:pPr>
+            <w:r>
+              <w:rPr>
+                <w:rFonts w:ascii="Times New Roman" w:hAnsi="Times New Roman" w:cs="Times New Roman"/>
+                <w:sz w:val="20"/>
+                <w:szCs w:val="20"/>
+              </w:rPr>
+              <w:t>01/12/2019</w:t>
+            </w:r>
+          </w:p>
+        </w:tc>
+        <w:tc>
+          <w:tcPr>
+            <w:tcW w:w="6520" w:type="dxa"/>
+          </w:tcPr>
+          <w:p>
+            <w:pPr>
+              <w:rPr>
+                <w:rFonts w:ascii="Times New Roman" w:hAnsi="Times New Roman" w:cs="Times New Roman"/>
+                <w:sz w:val="20"/>
+                <w:szCs w:val="20"/>
+              </w:rPr>
+            </w:pPr>
+            <w:r>
+              <w:rPr>
+                <w:rFonts w:ascii="Times New Roman" w:hAnsi="Times New Roman" w:cs="Times New Roman"/>
+                <w:b/>
+                <w:bCs/>
+                <w:sz w:val="20"/>
+                <w:szCs w:val="20"/>
+              </w:rPr>
+              <w:t xml:space="preserve">Documentación: </w:t>
+            </w:r>
+            <w:r>
+              <w:rPr>
+                <w:rFonts w:ascii="Times New Roman" w:hAnsi="Times New Roman" w:cs="Times New Roman"/>
+                <w:sz w:val="20"/>
+                <w:szCs w:val="20"/>
+              </w:rPr>
+              <w:t>Culminación de la primera versión del artículo.</w:t>
+            </w:r>
+          </w:p>
+          <w:p>
+            <w:pPr>
+              <w:rPr>
+                <w:rFonts w:ascii="Times New Roman" w:hAnsi="Times New Roman" w:cs="Times New Roman"/>
+                <w:sz w:val="20"/>
+                <w:szCs w:val="20"/>
+              </w:rPr>
+            </w:pPr>
+            <w:r>
+              <w:rPr>
+                <w:rFonts w:ascii="Times New Roman" w:hAnsi="Times New Roman" w:cs="Times New Roman"/>
+                <w:b/>
+                <w:bCs/>
+                <w:sz w:val="20"/>
+                <w:szCs w:val="20"/>
+              </w:rPr>
+              <w:t>Desarrollo:</w:t>
+            </w:r>
+            <w:r>
+              <w:rPr>
+                <w:rFonts w:ascii="Times New Roman" w:hAnsi="Times New Roman" w:cs="Times New Roman"/>
+                <w:b/>
+                <w:bCs/>
+                <w:sz w:val="20"/>
+                <w:szCs w:val="20"/>
+              </w:rPr>
+              <w:t xml:space="preserve"> </w:t>
+            </w:r>
+            <w:r>
+              <w:rPr>
+                <w:rFonts w:ascii="Times New Roman" w:hAnsi="Times New Roman" w:cs="Times New Roman"/>
+                <w:sz w:val="20"/>
+                <w:szCs w:val="20"/>
+              </w:rPr>
+              <w:t>Aplicación web donde se carga el video y se visualiza los heatmaps.</w:t>
+            </w:r>
+            <w:bookmarkStart w:id="0" w:name="_GoBack"/>
+            <w:bookmarkEnd w:id="0"/>
+          </w:p>
+        </w:tc>
+      </w:tr>
     </w:tbl>
     <w:p>
       <w:pPr>
@@ -956,8 +1073,6 @@
           <w:lang w:val="es-PE"/>
         </w:rPr>
       </w:pPr>
-      <w:bookmarkStart w:id="0" w:name="_GoBack"/>
-      <w:bookmarkEnd w:id="0"/>
     </w:p>
     <w:p>
       <w:pPr>
@@ -1024,7 +1139,7 @@
       </w:pPr>
     </w:pPrDefault>
   </w:docDefaults>
-  <w:latentStyles w:defLockedState="0" w:defUIPriority="99" w:defSemiHidden="0" w:defUnhideWhenUsed="0" w:defQFormat="0" w:count="377">
+  <w:latentStyles w:defLockedState="0" w:defUIPriority="99" w:defSemiHidden="0" w:defUnhideWhenUsed="0" w:defQFormat="0" w:count="376">
     <w:lsdException w:name="Normal" w:uiPriority="0" w:qFormat="1"/>
     <w:lsdException w:name="heading 1" w:uiPriority="9" w:qFormat="1"/>
     <w:lsdException w:name="heading 2" w:semiHidden="1" w:uiPriority="9" w:unhideWhenUsed="1" w:qFormat="1"/>
@@ -1401,7 +1516,6 @@
     <w:lsdException w:name="Hashtag" w:semiHidden="1" w:unhideWhenUsed="1"/>
     <w:lsdException w:name="Unresolved Mention" w:semiHidden="1" w:unhideWhenUsed="1"/>
     <w:lsdException w:name="Smart Link" w:semiHidden="1" w:unhideWhenUsed="1"/>
-    <w:lsdException w:name="Smart Link Error" w:semiHidden="1" w:unhideWhenUsed="1"/>
   </w:latentStyles>
   <w:style w:type="paragraph" w:default="1" w:styleId="Normal">
     <w:name w:val="Normal"/>

</xml_diff>